<commit_message>
Final version, Tippspiel WM 2014 V1.0
</commit_message>
<xml_diff>
--- a/TippspielWM2014/_doc/tasks/Konzept/Konzept.docx
+++ b/TippspielWM2014/_doc/tasks/Konzept/Konzept.docx
@@ -1,6 +1,6 @@
 
 <file path=word/document.xml><?xml version="1.0" encoding="utf-8"?>
-<w:document xmlns:wpc="http://schemas.microsoft.com/office/word/2010/wordprocessingCanvas" xmlns:mo="http://schemas.microsoft.com/office/mac/office/2008/main" xmlns:mc="http://schemas.openxmlformats.org/markup-compatibility/2006" xmlns:mv="urn:schemas-microsoft-com:mac:vml" xmlns:o="urn:schemas-microsoft-com:office:office" xmlns:r="http://schemas.openxmlformats.org/officeDocument/2006/relationships" xmlns:m="http://schemas.openxmlformats.org/officeDocument/2006/math" xmlns:v="urn:schemas-microsoft-com:vml" xmlns:wp14="http://schemas.microsoft.com/office/word/2010/wordprocessingDrawing" xmlns:wp="http://schemas.openxmlformats.org/drawingml/2006/wordprocessingDrawing" xmlns:w10="urn:schemas-microsoft-com:office:word" xmlns:w="http://schemas.openxmlformats.org/wordprocessingml/2006/main" xmlns:w14="http://schemas.microsoft.com/office/word/2010/wordml" xmlns:wpg="http://schemas.microsoft.com/office/word/2010/wordprocessingGroup" xmlns:wpi="http://schemas.microsoft.com/office/word/2010/wordprocessingInk" xmlns:wne="http://schemas.microsoft.com/office/word/2006/wordml" xmlns:wps="http://schemas.microsoft.com/office/word/2010/wordprocessingShape" mc:Ignorable="w14 wp14">
+<w:document xmlns:wpc="http://schemas.microsoft.com/office/word/2010/wordprocessingCanvas" xmlns:mc="http://schemas.openxmlformats.org/markup-compatibility/2006" xmlns:o="urn:schemas-microsoft-com:office:office" xmlns:r="http://schemas.openxmlformats.org/officeDocument/2006/relationships" xmlns:m="http://schemas.openxmlformats.org/officeDocument/2006/math" xmlns:v="urn:schemas-microsoft-com:vml" xmlns:wp14="http://schemas.microsoft.com/office/word/2010/wordprocessingDrawing" xmlns:wp="http://schemas.openxmlformats.org/drawingml/2006/wordprocessingDrawing" xmlns:w10="urn:schemas-microsoft-com:office:word" xmlns:w="http://schemas.openxmlformats.org/wordprocessingml/2006/main" xmlns:w14="http://schemas.microsoft.com/office/word/2010/wordml" xmlns:wpg="http://schemas.microsoft.com/office/word/2010/wordprocessingGroup" xmlns:wpi="http://schemas.microsoft.com/office/word/2010/wordprocessingInk" xmlns:wne="http://schemas.microsoft.com/office/word/2006/wordml" xmlns:wps="http://schemas.microsoft.com/office/word/2010/wordprocessingShape" mc:Ignorable="w14 wp14">
   <w:body>
     <w:p>
       <w:pPr>
@@ -239,8 +239,10 @@
                 <w:b/>
                 <w:sz w:val="15"/>
               </w:rPr>
-              <w:t>??</w:t>
+              <w:t>14.01.2014</w:t>
             </w:r>
+            <w:bookmarkStart w:id="0" w:name="_GoBack"/>
+            <w:bookmarkEnd w:id="0"/>
           </w:p>
         </w:tc>
       </w:tr>
@@ -1260,22 +1262,22 @@
       <w:pPr>
         <w:pStyle w:val="berschrift1"/>
       </w:pPr>
-      <w:bookmarkStart w:id="0" w:name="_Toc242197679"/>
+      <w:bookmarkStart w:id="1" w:name="_Toc242197679"/>
       <w:r>
         <w:lastRenderedPageBreak/>
         <w:t>Allgemein</w:t>
       </w:r>
-      <w:bookmarkEnd w:id="0"/>
+      <w:bookmarkEnd w:id="1"/>
     </w:p>
     <w:p>
       <w:pPr>
         <w:pStyle w:val="berschrift2"/>
       </w:pPr>
-      <w:bookmarkStart w:id="1" w:name="_Toc242197680"/>
+      <w:bookmarkStart w:id="2" w:name="_Toc242197680"/>
       <w:r>
         <w:t>Zweck dieses Dokumentes</w:t>
       </w:r>
-      <w:bookmarkEnd w:id="1"/>
+      <w:bookmarkEnd w:id="2"/>
     </w:p>
     <w:p>
       <w:r>
@@ -1308,18 +1310,34 @@
     </w:p>
     <w:p>
       <w:r>
-        <w:t>Die aufgeführten Punkte gelten nicht als Anforderungen, diese werden separat im Requirements Document definiert.</w:t>
+        <w:t xml:space="preserve">Die aufgeführten Punkte gelten nicht als Anforderungen, diese werden separat im </w:t>
+      </w:r>
+      <w:proofErr w:type="spellStart"/>
+      <w:r>
+        <w:t>Requirements</w:t>
+      </w:r>
+      <w:proofErr w:type="spellEnd"/>
+      <w:r>
+        <w:t xml:space="preserve"> </w:t>
+      </w:r>
+      <w:proofErr w:type="spellStart"/>
+      <w:r>
+        <w:t>Document</w:t>
+      </w:r>
+      <w:proofErr w:type="spellEnd"/>
+      <w:r>
+        <w:t xml:space="preserve"> definiert.</w:t>
       </w:r>
     </w:p>
     <w:p>
       <w:pPr>
         <w:pStyle w:val="berschrift1"/>
       </w:pPr>
-      <w:bookmarkStart w:id="2" w:name="_Toc242197681"/>
+      <w:bookmarkStart w:id="3" w:name="_Toc242197681"/>
       <w:r>
         <w:t>Applikation</w:t>
       </w:r>
-      <w:bookmarkEnd w:id="2"/>
+      <w:bookmarkEnd w:id="3"/>
     </w:p>
     <w:p>
       <w:pPr>
@@ -1373,7 +1391,7 @@
       <w:pPr>
         <w:pStyle w:val="berschrift2"/>
       </w:pPr>
-      <w:bookmarkStart w:id="3" w:name="_Toc242197682"/>
+      <w:bookmarkStart w:id="4" w:name="_Toc242197682"/>
       <w:r>
         <w:t xml:space="preserve">Grobe Übersicht </w:t>
       </w:r>
@@ -1654,7 +1672,7 @@
       </w:r>
     </w:p>
     <w:p/>
-    <w:bookmarkEnd w:id="3"/>
+    <w:bookmarkEnd w:id="4"/>
     <w:p>
       <w:pPr>
         <w:pStyle w:val="berschrift2"/>
@@ -1759,8 +1777,6 @@
       <w:r>
         <w:t>vor Anpfiff des Eröffnungsspiels</w:t>
       </w:r>
-      <w:bookmarkStart w:id="4" w:name="_GoBack"/>
-      <w:bookmarkEnd w:id="4"/>
       <w:r>
         <w:t xml:space="preserve"> </w:t>
       </w:r>
@@ -1898,7 +1914,15 @@
         <w:contextualSpacing w:val="0"/>
       </w:pPr>
       <w:r>
-        <w:t>Sollte die Tippabgabe aus technischen Gründen nicht möglich sein, Tipp per E-Mail/WhatsApp/SMS an einen Administrator senden</w:t>
+        <w:t>Sollte die Tippabgabe aus technischen Gründen nicht möglich sein, Tipp per E-Mail/</w:t>
+      </w:r>
+      <w:proofErr w:type="spellStart"/>
+      <w:r>
+        <w:t>WhatsApp</w:t>
+      </w:r>
+      <w:proofErr w:type="spellEnd"/>
+      <w:r>
+        <w:t>/SMS an einen Administrator senden</w:t>
       </w:r>
     </w:p>
     <w:p>
@@ -2567,7 +2591,7 @@
 </file>
 
 <file path=word/endnotes.xml><?xml version="1.0" encoding="utf-8"?>
-<w:endnotes xmlns:wpc="http://schemas.microsoft.com/office/word/2010/wordprocessingCanvas" xmlns:mo="http://schemas.microsoft.com/office/mac/office/2008/main" xmlns:mc="http://schemas.openxmlformats.org/markup-compatibility/2006" xmlns:mv="urn:schemas-microsoft-com:mac:vml" xmlns:o="urn:schemas-microsoft-com:office:office" xmlns:r="http://schemas.openxmlformats.org/officeDocument/2006/relationships" xmlns:m="http://schemas.openxmlformats.org/officeDocument/2006/math" xmlns:v="urn:schemas-microsoft-com:vml" xmlns:wp14="http://schemas.microsoft.com/office/word/2010/wordprocessingDrawing" xmlns:wp="http://schemas.openxmlformats.org/drawingml/2006/wordprocessingDrawing" xmlns:w10="urn:schemas-microsoft-com:office:word" xmlns:w="http://schemas.openxmlformats.org/wordprocessingml/2006/main" xmlns:w14="http://schemas.microsoft.com/office/word/2010/wordml" xmlns:wpg="http://schemas.microsoft.com/office/word/2010/wordprocessingGroup" xmlns:wpi="http://schemas.microsoft.com/office/word/2010/wordprocessingInk" xmlns:wne="http://schemas.microsoft.com/office/word/2006/wordml" xmlns:wps="http://schemas.microsoft.com/office/word/2010/wordprocessingShape" mc:Ignorable="w14 wp14">
+<w:endnotes xmlns:wpc="http://schemas.microsoft.com/office/word/2010/wordprocessingCanvas" xmlns:mc="http://schemas.openxmlformats.org/markup-compatibility/2006" xmlns:o="urn:schemas-microsoft-com:office:office" xmlns:r="http://schemas.openxmlformats.org/officeDocument/2006/relationships" xmlns:m="http://schemas.openxmlformats.org/officeDocument/2006/math" xmlns:v="urn:schemas-microsoft-com:vml" xmlns:wp14="http://schemas.microsoft.com/office/word/2010/wordprocessingDrawing" xmlns:wp="http://schemas.openxmlformats.org/drawingml/2006/wordprocessingDrawing" xmlns:w10="urn:schemas-microsoft-com:office:word" xmlns:w="http://schemas.openxmlformats.org/wordprocessingml/2006/main" xmlns:w14="http://schemas.microsoft.com/office/word/2010/wordml" xmlns:wpg="http://schemas.microsoft.com/office/word/2010/wordprocessingGroup" xmlns:wpi="http://schemas.microsoft.com/office/word/2010/wordprocessingInk" xmlns:wne="http://schemas.microsoft.com/office/word/2006/wordml" xmlns:wps="http://schemas.microsoft.com/office/word/2010/wordprocessingShape" mc:Ignorable="w14 wp14">
   <w:endnote w:type="separator" w:id="-1">
     <w:p>
       <w:r>
@@ -2586,7 +2610,7 @@
 </file>
 
 <file path=word/footer1.xml><?xml version="1.0" encoding="utf-8"?>
-<w:ftr xmlns:wpc="http://schemas.microsoft.com/office/word/2010/wordprocessingCanvas" xmlns:mo="http://schemas.microsoft.com/office/mac/office/2008/main" xmlns:mc="http://schemas.openxmlformats.org/markup-compatibility/2006" xmlns:mv="urn:schemas-microsoft-com:mac:vml" xmlns:o="urn:schemas-microsoft-com:office:office" xmlns:r="http://schemas.openxmlformats.org/officeDocument/2006/relationships" xmlns:m="http://schemas.openxmlformats.org/officeDocument/2006/math" xmlns:v="urn:schemas-microsoft-com:vml" xmlns:wp14="http://schemas.microsoft.com/office/word/2010/wordprocessingDrawing" xmlns:wp="http://schemas.openxmlformats.org/drawingml/2006/wordprocessingDrawing" xmlns:w10="urn:schemas-microsoft-com:office:word" xmlns:w="http://schemas.openxmlformats.org/wordprocessingml/2006/main" xmlns:w14="http://schemas.microsoft.com/office/word/2010/wordml" xmlns:wpg="http://schemas.microsoft.com/office/word/2010/wordprocessingGroup" xmlns:wpi="http://schemas.microsoft.com/office/word/2010/wordprocessingInk" xmlns:wne="http://schemas.microsoft.com/office/word/2006/wordml" xmlns:wps="http://schemas.microsoft.com/office/word/2010/wordprocessingShape" mc:Ignorable="w14 wp14">
+<w:ftr xmlns:wpc="http://schemas.microsoft.com/office/word/2010/wordprocessingCanvas" xmlns:mc="http://schemas.openxmlformats.org/markup-compatibility/2006" xmlns:o="urn:schemas-microsoft-com:office:office" xmlns:r="http://schemas.openxmlformats.org/officeDocument/2006/relationships" xmlns:m="http://schemas.openxmlformats.org/officeDocument/2006/math" xmlns:v="urn:schemas-microsoft-com:vml" xmlns:wp14="http://schemas.microsoft.com/office/word/2010/wordprocessingDrawing" xmlns:wp="http://schemas.openxmlformats.org/drawingml/2006/wordprocessingDrawing" xmlns:w10="urn:schemas-microsoft-com:office:word" xmlns:w="http://schemas.openxmlformats.org/wordprocessingml/2006/main" xmlns:w14="http://schemas.microsoft.com/office/word/2010/wordml" xmlns:wpg="http://schemas.microsoft.com/office/word/2010/wordprocessingGroup" xmlns:wpi="http://schemas.microsoft.com/office/word/2010/wordprocessingInk" xmlns:wne="http://schemas.microsoft.com/office/word/2006/wordml" xmlns:wps="http://schemas.microsoft.com/office/word/2010/wordprocessingShape" mc:Ignorable="w14 wp14">
   <w:p>
     <w:pPr>
       <w:pStyle w:val="Fuzeile"/>
@@ -2596,7 +2620,7 @@
 </file>
 
 <file path=word/footer2.xml><?xml version="1.0" encoding="utf-8"?>
-<w:ftr xmlns:wpc="http://schemas.microsoft.com/office/word/2010/wordprocessingCanvas" xmlns:mo="http://schemas.microsoft.com/office/mac/office/2008/main" xmlns:mc="http://schemas.openxmlformats.org/markup-compatibility/2006" xmlns:mv="urn:schemas-microsoft-com:mac:vml" xmlns:o="urn:schemas-microsoft-com:office:office" xmlns:r="http://schemas.openxmlformats.org/officeDocument/2006/relationships" xmlns:m="http://schemas.openxmlformats.org/officeDocument/2006/math" xmlns:v="urn:schemas-microsoft-com:vml" xmlns:wp14="http://schemas.microsoft.com/office/word/2010/wordprocessingDrawing" xmlns:wp="http://schemas.openxmlformats.org/drawingml/2006/wordprocessingDrawing" xmlns:w10="urn:schemas-microsoft-com:office:word" xmlns:w="http://schemas.openxmlformats.org/wordprocessingml/2006/main" xmlns:w14="http://schemas.microsoft.com/office/word/2010/wordml" xmlns:wpg="http://schemas.microsoft.com/office/word/2010/wordprocessingGroup" xmlns:wpi="http://schemas.microsoft.com/office/word/2010/wordprocessingInk" xmlns:wne="http://schemas.microsoft.com/office/word/2006/wordml" xmlns:wps="http://schemas.microsoft.com/office/word/2010/wordprocessingShape" mc:Ignorable="w14 wp14">
+<w:ftr xmlns:wpc="http://schemas.microsoft.com/office/word/2010/wordprocessingCanvas" xmlns:mc="http://schemas.openxmlformats.org/markup-compatibility/2006" xmlns:o="urn:schemas-microsoft-com:office:office" xmlns:r="http://schemas.openxmlformats.org/officeDocument/2006/relationships" xmlns:m="http://schemas.openxmlformats.org/officeDocument/2006/math" xmlns:v="urn:schemas-microsoft-com:vml" xmlns:wp14="http://schemas.microsoft.com/office/word/2010/wordprocessingDrawing" xmlns:wp="http://schemas.openxmlformats.org/drawingml/2006/wordprocessingDrawing" xmlns:w10="urn:schemas-microsoft-com:office:word" xmlns:w="http://schemas.openxmlformats.org/wordprocessingml/2006/main" xmlns:w14="http://schemas.microsoft.com/office/word/2010/wordml" xmlns:wpg="http://schemas.microsoft.com/office/word/2010/wordprocessingGroup" xmlns:wpi="http://schemas.microsoft.com/office/word/2010/wordprocessingInk" xmlns:wne="http://schemas.microsoft.com/office/word/2006/wordml" xmlns:wps="http://schemas.microsoft.com/office/word/2010/wordprocessingShape" mc:Ignorable="w14 wp14">
   <w:p>
     <w:pPr>
       <w:pStyle w:val="Fuzeile"/>
@@ -2663,7 +2687,7 @@
         <w:sz w:val="16"/>
         <w:lang w:val="en-GB"/>
       </w:rPr>
-      <w:t>09/10/2013 10:45</w:t>
+      <w:t>20/10/2013 11:46</w:t>
     </w:r>
     <w:r>
       <w:rPr>
@@ -2733,16 +2757,31 @@
       </w:rPr>
       <w:t>/</w:t>
     </w:r>
-    <w:fldSimple w:instr=" NUMPAGES   \* MERGEFORMAT ">
-      <w:r>
-        <w:rPr>
-          <w:noProof/>
-          <w:sz w:val="16"/>
-          <w:lang w:val="en-GB"/>
-        </w:rPr>
-        <w:t>4</w:t>
-      </w:r>
-    </w:fldSimple>
+    <w:r>
+      <w:fldChar w:fldCharType="begin"/>
+    </w:r>
+    <w:r>
+      <w:instrText xml:space="preserve"> NUMPAGES   \* MERGEFORMAT </w:instrText>
+    </w:r>
+    <w:r>
+      <w:fldChar w:fldCharType="separate"/>
+    </w:r>
+    <w:r>
+      <w:rPr>
+        <w:noProof/>
+        <w:sz w:val="16"/>
+        <w:lang w:val="en-GB"/>
+      </w:rPr>
+      <w:t>4</w:t>
+    </w:r>
+    <w:r>
+      <w:rPr>
+        <w:noProof/>
+        <w:sz w:val="16"/>
+        <w:lang w:val="en-GB"/>
+      </w:rPr>
+      <w:fldChar w:fldCharType="end"/>
+    </w:r>
   </w:p>
   <w:p>
     <w:pPr>
@@ -2774,7 +2813,7 @@
 </file>
 
 <file path=word/footer3.xml><?xml version="1.0" encoding="utf-8"?>
-<w:ftr xmlns:wpc="http://schemas.microsoft.com/office/word/2010/wordprocessingCanvas" xmlns:mo="http://schemas.microsoft.com/office/mac/office/2008/main" xmlns:mc="http://schemas.openxmlformats.org/markup-compatibility/2006" xmlns:mv="urn:schemas-microsoft-com:mac:vml" xmlns:o="urn:schemas-microsoft-com:office:office" xmlns:r="http://schemas.openxmlformats.org/officeDocument/2006/relationships" xmlns:m="http://schemas.openxmlformats.org/officeDocument/2006/math" xmlns:v="urn:schemas-microsoft-com:vml" xmlns:wp14="http://schemas.microsoft.com/office/word/2010/wordprocessingDrawing" xmlns:wp="http://schemas.openxmlformats.org/drawingml/2006/wordprocessingDrawing" xmlns:w10="urn:schemas-microsoft-com:office:word" xmlns:w="http://schemas.openxmlformats.org/wordprocessingml/2006/main" xmlns:w14="http://schemas.microsoft.com/office/word/2010/wordml" xmlns:wpg="http://schemas.microsoft.com/office/word/2010/wordprocessingGroup" xmlns:wpi="http://schemas.microsoft.com/office/word/2010/wordprocessingInk" xmlns:wne="http://schemas.microsoft.com/office/word/2006/wordml" xmlns:wps="http://schemas.microsoft.com/office/word/2010/wordprocessingShape" mc:Ignorable="w14 wp14">
+<w:ftr xmlns:wpc="http://schemas.microsoft.com/office/word/2010/wordprocessingCanvas" xmlns:mc="http://schemas.openxmlformats.org/markup-compatibility/2006" xmlns:o="urn:schemas-microsoft-com:office:office" xmlns:r="http://schemas.openxmlformats.org/officeDocument/2006/relationships" xmlns:m="http://schemas.openxmlformats.org/officeDocument/2006/math" xmlns:v="urn:schemas-microsoft-com:vml" xmlns:wp14="http://schemas.microsoft.com/office/word/2010/wordprocessingDrawing" xmlns:wp="http://schemas.openxmlformats.org/drawingml/2006/wordprocessingDrawing" xmlns:w10="urn:schemas-microsoft-com:office:word" xmlns:w="http://schemas.openxmlformats.org/wordprocessingml/2006/main" xmlns:w14="http://schemas.microsoft.com/office/word/2010/wordml" xmlns:wpg="http://schemas.microsoft.com/office/word/2010/wordprocessingGroup" xmlns:wpi="http://schemas.microsoft.com/office/word/2010/wordprocessingInk" xmlns:wne="http://schemas.microsoft.com/office/word/2006/wordml" xmlns:wps="http://schemas.microsoft.com/office/word/2010/wordprocessingShape" mc:Ignorable="w14 wp14">
   <w:p>
     <w:pPr>
       <w:pStyle w:val="Fuzeile"/>
@@ -2784,7 +2823,7 @@
 </file>
 
 <file path=word/footnotes.xml><?xml version="1.0" encoding="utf-8"?>
-<w:footnotes xmlns:wpc="http://schemas.microsoft.com/office/word/2010/wordprocessingCanvas" xmlns:mo="http://schemas.microsoft.com/office/mac/office/2008/main" xmlns:mc="http://schemas.openxmlformats.org/markup-compatibility/2006" xmlns:mv="urn:schemas-microsoft-com:mac:vml" xmlns:o="urn:schemas-microsoft-com:office:office" xmlns:r="http://schemas.openxmlformats.org/officeDocument/2006/relationships" xmlns:m="http://schemas.openxmlformats.org/officeDocument/2006/math" xmlns:v="urn:schemas-microsoft-com:vml" xmlns:wp14="http://schemas.microsoft.com/office/word/2010/wordprocessingDrawing" xmlns:wp="http://schemas.openxmlformats.org/drawingml/2006/wordprocessingDrawing" xmlns:w10="urn:schemas-microsoft-com:office:word" xmlns:w="http://schemas.openxmlformats.org/wordprocessingml/2006/main" xmlns:w14="http://schemas.microsoft.com/office/word/2010/wordml" xmlns:wpg="http://schemas.microsoft.com/office/word/2010/wordprocessingGroup" xmlns:wpi="http://schemas.microsoft.com/office/word/2010/wordprocessingInk" xmlns:wne="http://schemas.microsoft.com/office/word/2006/wordml" xmlns:wps="http://schemas.microsoft.com/office/word/2010/wordprocessingShape" mc:Ignorable="w14 wp14">
+<w:footnotes xmlns:wpc="http://schemas.microsoft.com/office/word/2010/wordprocessingCanvas" xmlns:mc="http://schemas.openxmlformats.org/markup-compatibility/2006" xmlns:o="urn:schemas-microsoft-com:office:office" xmlns:r="http://schemas.openxmlformats.org/officeDocument/2006/relationships" xmlns:m="http://schemas.openxmlformats.org/officeDocument/2006/math" xmlns:v="urn:schemas-microsoft-com:vml" xmlns:wp14="http://schemas.microsoft.com/office/word/2010/wordprocessingDrawing" xmlns:wp="http://schemas.openxmlformats.org/drawingml/2006/wordprocessingDrawing" xmlns:w10="urn:schemas-microsoft-com:office:word" xmlns:w="http://schemas.openxmlformats.org/wordprocessingml/2006/main" xmlns:w14="http://schemas.microsoft.com/office/word/2010/wordml" xmlns:wpg="http://schemas.microsoft.com/office/word/2010/wordprocessingGroup" xmlns:wpi="http://schemas.microsoft.com/office/word/2010/wordprocessingInk" xmlns:wne="http://schemas.microsoft.com/office/word/2006/wordml" xmlns:wps="http://schemas.microsoft.com/office/word/2010/wordprocessingShape" mc:Ignorable="w14 wp14">
   <w:footnote w:type="separator" w:id="-1">
     <w:p>
       <w:r>
@@ -2803,7 +2842,7 @@
 </file>
 
 <file path=word/header1.xml><?xml version="1.0" encoding="utf-8"?>
-<w:hdr xmlns:wpc="http://schemas.microsoft.com/office/word/2010/wordprocessingCanvas" xmlns:mo="http://schemas.microsoft.com/office/mac/office/2008/main" xmlns:mc="http://schemas.openxmlformats.org/markup-compatibility/2006" xmlns:mv="urn:schemas-microsoft-com:mac:vml" xmlns:o="urn:schemas-microsoft-com:office:office" xmlns:r="http://schemas.openxmlformats.org/officeDocument/2006/relationships" xmlns:m="http://schemas.openxmlformats.org/officeDocument/2006/math" xmlns:v="urn:schemas-microsoft-com:vml" xmlns:wp14="http://schemas.microsoft.com/office/word/2010/wordprocessingDrawing" xmlns:wp="http://schemas.openxmlformats.org/drawingml/2006/wordprocessingDrawing" xmlns:w10="urn:schemas-microsoft-com:office:word" xmlns:w="http://schemas.openxmlformats.org/wordprocessingml/2006/main" xmlns:w14="http://schemas.microsoft.com/office/word/2010/wordml" xmlns:wpg="http://schemas.microsoft.com/office/word/2010/wordprocessingGroup" xmlns:wpi="http://schemas.microsoft.com/office/word/2010/wordprocessingInk" xmlns:wne="http://schemas.microsoft.com/office/word/2006/wordml" xmlns:wps="http://schemas.microsoft.com/office/word/2010/wordprocessingShape" mc:Ignorable="w14 wp14">
+<w:hdr xmlns:wpc="http://schemas.microsoft.com/office/word/2010/wordprocessingCanvas" xmlns:mc="http://schemas.openxmlformats.org/markup-compatibility/2006" xmlns:o="urn:schemas-microsoft-com:office:office" xmlns:r="http://schemas.openxmlformats.org/officeDocument/2006/relationships" xmlns:m="http://schemas.openxmlformats.org/officeDocument/2006/math" xmlns:v="urn:schemas-microsoft-com:vml" xmlns:wp14="http://schemas.microsoft.com/office/word/2010/wordprocessingDrawing" xmlns:wp="http://schemas.openxmlformats.org/drawingml/2006/wordprocessingDrawing" xmlns:w10="urn:schemas-microsoft-com:office:word" xmlns:w="http://schemas.openxmlformats.org/wordprocessingml/2006/main" xmlns:w14="http://schemas.microsoft.com/office/word/2010/wordml" xmlns:wpg="http://schemas.microsoft.com/office/word/2010/wordprocessingGroup" xmlns:wpi="http://schemas.microsoft.com/office/word/2010/wordprocessingInk" xmlns:wne="http://schemas.microsoft.com/office/word/2006/wordml" xmlns:wps="http://schemas.microsoft.com/office/word/2010/wordprocessingShape" mc:Ignorable="w14 wp14">
   <w:p>
     <w:pPr>
       <w:pStyle w:val="Kopfzeile"/>
@@ -2813,7 +2852,7 @@
 </file>
 
 <file path=word/header2.xml><?xml version="1.0" encoding="utf-8"?>
-<w:hdr xmlns:wpc="http://schemas.microsoft.com/office/word/2010/wordprocessingCanvas" xmlns:mo="http://schemas.microsoft.com/office/mac/office/2008/main" xmlns:mc="http://schemas.openxmlformats.org/markup-compatibility/2006" xmlns:mv="urn:schemas-microsoft-com:mac:vml" xmlns:o="urn:schemas-microsoft-com:office:office" xmlns:r="http://schemas.openxmlformats.org/officeDocument/2006/relationships" xmlns:m="http://schemas.openxmlformats.org/officeDocument/2006/math" xmlns:v="urn:schemas-microsoft-com:vml" xmlns:wp14="http://schemas.microsoft.com/office/word/2010/wordprocessingDrawing" xmlns:wp="http://schemas.openxmlformats.org/drawingml/2006/wordprocessingDrawing" xmlns:w10="urn:schemas-microsoft-com:office:word" xmlns:w="http://schemas.openxmlformats.org/wordprocessingml/2006/main" xmlns:w14="http://schemas.microsoft.com/office/word/2010/wordml" xmlns:wpg="http://schemas.microsoft.com/office/word/2010/wordprocessingGroup" xmlns:wpi="http://schemas.microsoft.com/office/word/2010/wordprocessingInk" xmlns:wne="http://schemas.microsoft.com/office/word/2006/wordml" xmlns:wps="http://schemas.microsoft.com/office/word/2010/wordprocessingShape" mc:Ignorable="w14 wp14">
+<w:hdr xmlns:wpc="http://schemas.microsoft.com/office/word/2010/wordprocessingCanvas" xmlns:mc="http://schemas.openxmlformats.org/markup-compatibility/2006" xmlns:o="urn:schemas-microsoft-com:office:office" xmlns:r="http://schemas.openxmlformats.org/officeDocument/2006/relationships" xmlns:m="http://schemas.openxmlformats.org/officeDocument/2006/math" xmlns:v="urn:schemas-microsoft-com:vml" xmlns:wp14="http://schemas.microsoft.com/office/word/2010/wordprocessingDrawing" xmlns:wp="http://schemas.openxmlformats.org/drawingml/2006/wordprocessingDrawing" xmlns:w10="urn:schemas-microsoft-com:office:word" xmlns:w="http://schemas.openxmlformats.org/wordprocessingml/2006/main" xmlns:w14="http://schemas.microsoft.com/office/word/2010/wordml" xmlns:wpg="http://schemas.microsoft.com/office/word/2010/wordprocessingGroup" xmlns:wpi="http://schemas.microsoft.com/office/word/2010/wordprocessingInk" xmlns:wne="http://schemas.microsoft.com/office/word/2006/wordml" xmlns:wps="http://schemas.microsoft.com/office/word/2010/wordprocessingShape" mc:Ignorable="w14 wp14">
   <w:p>
     <w:pPr>
       <w:pStyle w:val="Kopfzeile"/>
@@ -2830,7 +2869,7 @@
     <w:r>
       <w:rPr>
         <w:noProof/>
-        <w:lang w:val="de-DE"/>
+        <w:lang w:eastAsia="de-CH"/>
       </w:rPr>
       <w:drawing>
         <wp:inline distT="0" distB="0" distL="0" distR="0" wp14:anchorId="0D7767C8" wp14:editId="38D50D78">
@@ -2889,7 +2928,21 @@
         <w:sz w:val="16"/>
       </w:rPr>
       <w:tab/>
-      <w:t>[Web Programming]</w:t>
+      <w:t xml:space="preserve">[Web </w:t>
+    </w:r>
+    <w:proofErr w:type="spellStart"/>
+    <w:r>
+      <w:rPr>
+        <w:sz w:val="16"/>
+      </w:rPr>
+      <w:t>Programming</w:t>
+    </w:r>
+    <w:proofErr w:type="spellEnd"/>
+    <w:r>
+      <w:rPr>
+        <w:sz w:val="16"/>
+      </w:rPr>
+      <w:t>]</w:t>
     </w:r>
   </w:p>
   <w:p>
@@ -2901,7 +2954,7 @@
 </file>
 
 <file path=word/header3.xml><?xml version="1.0" encoding="utf-8"?>
-<w:hdr xmlns:wpc="http://schemas.microsoft.com/office/word/2010/wordprocessingCanvas" xmlns:mo="http://schemas.microsoft.com/office/mac/office/2008/main" xmlns:mc="http://schemas.openxmlformats.org/markup-compatibility/2006" xmlns:mv="urn:schemas-microsoft-com:mac:vml" xmlns:o="urn:schemas-microsoft-com:office:office" xmlns:r="http://schemas.openxmlformats.org/officeDocument/2006/relationships" xmlns:m="http://schemas.openxmlformats.org/officeDocument/2006/math" xmlns:v="urn:schemas-microsoft-com:vml" xmlns:wp14="http://schemas.microsoft.com/office/word/2010/wordprocessingDrawing" xmlns:wp="http://schemas.openxmlformats.org/drawingml/2006/wordprocessingDrawing" xmlns:w10="urn:schemas-microsoft-com:office:word" xmlns:w="http://schemas.openxmlformats.org/wordprocessingml/2006/main" xmlns:w14="http://schemas.microsoft.com/office/word/2010/wordml" xmlns:wpg="http://schemas.microsoft.com/office/word/2010/wordprocessingGroup" xmlns:wpi="http://schemas.microsoft.com/office/word/2010/wordprocessingInk" xmlns:wne="http://schemas.microsoft.com/office/word/2006/wordml" xmlns:wps="http://schemas.microsoft.com/office/word/2010/wordprocessingShape" mc:Ignorable="w14 wp14">
+<w:hdr xmlns:wpc="http://schemas.microsoft.com/office/word/2010/wordprocessingCanvas" xmlns:mc="http://schemas.openxmlformats.org/markup-compatibility/2006" xmlns:o="urn:schemas-microsoft-com:office:office" xmlns:r="http://schemas.openxmlformats.org/officeDocument/2006/relationships" xmlns:m="http://schemas.openxmlformats.org/officeDocument/2006/math" xmlns:v="urn:schemas-microsoft-com:vml" xmlns:wp14="http://schemas.microsoft.com/office/word/2010/wordprocessingDrawing" xmlns:wp="http://schemas.openxmlformats.org/drawingml/2006/wordprocessingDrawing" xmlns:w10="urn:schemas-microsoft-com:office:word" xmlns:w="http://schemas.openxmlformats.org/wordprocessingml/2006/main" xmlns:w14="http://schemas.microsoft.com/office/word/2010/wordml" xmlns:wpg="http://schemas.microsoft.com/office/word/2010/wordprocessingGroup" xmlns:wpi="http://schemas.microsoft.com/office/word/2010/wordprocessingInk" xmlns:wne="http://schemas.microsoft.com/office/word/2006/wordml" xmlns:wps="http://schemas.microsoft.com/office/word/2010/wordprocessingShape" mc:Ignorable="w14 wp14">
   <w:p>
     <w:pPr>
       <w:pStyle w:val="Kopfzeile"/>
@@ -2911,7 +2964,7 @@
 </file>
 
 <file path=word/numbering.xml><?xml version="1.0" encoding="utf-8"?>
-<w:numbering xmlns:wpc="http://schemas.microsoft.com/office/word/2010/wordprocessingCanvas" xmlns:mo="http://schemas.microsoft.com/office/mac/office/2008/main" xmlns:mc="http://schemas.openxmlformats.org/markup-compatibility/2006" xmlns:mv="urn:schemas-microsoft-com:mac:vml" xmlns:o="urn:schemas-microsoft-com:office:office" xmlns:r="http://schemas.openxmlformats.org/officeDocument/2006/relationships" xmlns:m="http://schemas.openxmlformats.org/officeDocument/2006/math" xmlns:v="urn:schemas-microsoft-com:vml" xmlns:wp14="http://schemas.microsoft.com/office/word/2010/wordprocessingDrawing" xmlns:wp="http://schemas.openxmlformats.org/drawingml/2006/wordprocessingDrawing" xmlns:w10="urn:schemas-microsoft-com:office:word" xmlns:w="http://schemas.openxmlformats.org/wordprocessingml/2006/main" xmlns:w14="http://schemas.microsoft.com/office/word/2010/wordml" xmlns:wpg="http://schemas.microsoft.com/office/word/2010/wordprocessingGroup" xmlns:wpi="http://schemas.microsoft.com/office/word/2010/wordprocessingInk" xmlns:wne="http://schemas.microsoft.com/office/word/2006/wordml" xmlns:wps="http://schemas.microsoft.com/office/word/2010/wordprocessingShape" mc:Ignorable="w14 wp14">
+<w:numbering xmlns:wpc="http://schemas.microsoft.com/office/word/2010/wordprocessingCanvas" xmlns:mc="http://schemas.openxmlformats.org/markup-compatibility/2006" xmlns:o="urn:schemas-microsoft-com:office:office" xmlns:r="http://schemas.openxmlformats.org/officeDocument/2006/relationships" xmlns:m="http://schemas.openxmlformats.org/officeDocument/2006/math" xmlns:v="urn:schemas-microsoft-com:vml" xmlns:wp14="http://schemas.microsoft.com/office/word/2010/wordprocessingDrawing" xmlns:wp="http://schemas.openxmlformats.org/drawingml/2006/wordprocessingDrawing" xmlns:w10="urn:schemas-microsoft-com:office:word" xmlns:w="http://schemas.openxmlformats.org/wordprocessingml/2006/main" xmlns:w14="http://schemas.microsoft.com/office/word/2010/wordml" xmlns:wpg="http://schemas.microsoft.com/office/word/2010/wordprocessingGroup" xmlns:wpi="http://schemas.microsoft.com/office/word/2010/wordprocessingInk" xmlns:wne="http://schemas.microsoft.com/office/word/2006/wordml" xmlns:wps="http://schemas.microsoft.com/office/word/2010/wordprocessingShape" mc:Ignorable="w14 wp14">
   <w:abstractNum w:abstractNumId="0">
     <w:nsid w:val="04A73B53"/>
     <w:multiLevelType w:val="hybridMultilevel"/>
@@ -3978,7 +4031,7 @@
     </w:rPrDefault>
     <w:pPrDefault/>
   </w:docDefaults>
-  <w:latentStyles w:defLockedState="0" w:defUIPriority="0" w:defSemiHidden="0" w:defUnhideWhenUsed="0" w:defQFormat="0" w:count="276">
+  <w:latentStyles w:defLockedState="0" w:defUIPriority="0" w:defSemiHidden="0" w:defUnhideWhenUsed="0" w:defQFormat="0" w:count="267">
     <w:lsdException w:name="Normal" w:qFormat="1"/>
     <w:lsdException w:name="heading 1" w:qFormat="1"/>
     <w:lsdException w:name="heading 2" w:qFormat="1"/>
@@ -4259,7 +4312,7 @@
     <w:aliases w:val="Ü3"/>
     <w:basedOn w:val="Standard"/>
     <w:next w:val="Standard"/>
-    <w:link w:val="berschrift3Zeichen"/>
+    <w:link w:val="berschrift3Zchn"/>
     <w:qFormat/>
     <w:rsid w:val="00434BFD"/>
     <w:pPr>
@@ -4281,7 +4334,7 @@
     <w:name w:val="heading 4"/>
     <w:basedOn w:val="Standard"/>
     <w:next w:val="Standard"/>
-    <w:link w:val="berschrift4Zeichen"/>
+    <w:link w:val="berschrift4Zchn"/>
     <w:semiHidden/>
     <w:unhideWhenUsed/>
     <w:qFormat/>
@@ -4309,7 +4362,7 @@
     <w:name w:val="heading 5"/>
     <w:basedOn w:val="Standard"/>
     <w:next w:val="Standard"/>
-    <w:link w:val="berschrift5Zeichen"/>
+    <w:link w:val="berschrift5Zchn"/>
     <w:semiHidden/>
     <w:unhideWhenUsed/>
     <w:qFormat/>
@@ -4333,7 +4386,7 @@
     <w:name w:val="heading 6"/>
     <w:basedOn w:val="Standard"/>
     <w:next w:val="Standard"/>
-    <w:link w:val="berschrift6Zeichen"/>
+    <w:link w:val="berschrift6Zchn"/>
     <w:semiHidden/>
     <w:unhideWhenUsed/>
     <w:qFormat/>
@@ -4359,7 +4412,7 @@
     <w:name w:val="heading 7"/>
     <w:basedOn w:val="Standard"/>
     <w:next w:val="Standard"/>
-    <w:link w:val="berschrift7Zeichen"/>
+    <w:link w:val="berschrift7Zchn"/>
     <w:semiHidden/>
     <w:unhideWhenUsed/>
     <w:qFormat/>
@@ -4385,7 +4438,7 @@
     <w:name w:val="heading 8"/>
     <w:basedOn w:val="Standard"/>
     <w:next w:val="Standard"/>
-    <w:link w:val="berschrift8Zeichen"/>
+    <w:link w:val="berschrift8Zchn"/>
     <w:semiHidden/>
     <w:unhideWhenUsed/>
     <w:qFormat/>
@@ -4410,7 +4463,7 @@
     <w:name w:val="heading 9"/>
     <w:basedOn w:val="Standard"/>
     <w:next w:val="Standard"/>
-    <w:link w:val="berschrift9Zeichen"/>
+    <w:link w:val="berschrift9Zchn"/>
     <w:semiHidden/>
     <w:unhideWhenUsed/>
     <w:qFormat/>
@@ -4433,7 +4486,7 @@
       <w:szCs w:val="20"/>
     </w:rPr>
   </w:style>
-  <w:style w:type="character" w:default="1" w:styleId="Absatzstandardschriftart">
+  <w:style w:type="character" w:default="1" w:styleId="Absatz-Standardschriftart">
     <w:name w:val="Default Paragraph Font"/>
     <w:uiPriority w:val="1"/>
     <w:semiHidden/>
@@ -4460,10 +4513,10 @@
     <w:semiHidden/>
     <w:unhideWhenUsed/>
   </w:style>
-  <w:style w:type="character" w:customStyle="1" w:styleId="berschrift3Zeichen">
-    <w:name w:val="Überschrift 3 Zeichen"/>
-    <w:aliases w:val="Ü3 Zeichen"/>
-    <w:basedOn w:val="Absatzstandardschriftart"/>
+  <w:style w:type="character" w:customStyle="1" w:styleId="berschrift3Zchn">
+    <w:name w:val="Überschrift 3 Zchn"/>
+    <w:aliases w:val="Ü3 Zchn"/>
+    <w:basedOn w:val="Absatz-Standardschriftart"/>
     <w:link w:val="berschrift3"/>
     <w:rsid w:val="00434BFD"/>
     <w:rPr>
@@ -4477,7 +4530,7 @@
   <w:style w:type="paragraph" w:styleId="Kopfzeile">
     <w:name w:val="header"/>
     <w:basedOn w:val="Standard"/>
-    <w:link w:val="KopfzeileZeichen"/>
+    <w:link w:val="KopfzeileZchn"/>
     <w:unhideWhenUsed/>
     <w:rsid w:val="00D30770"/>
     <w:pPr>
@@ -4487,9 +4540,9 @@
       </w:tabs>
     </w:pPr>
   </w:style>
-  <w:style w:type="character" w:customStyle="1" w:styleId="KopfzeileZeichen">
-    <w:name w:val="Kopfzeile Zeichen"/>
-    <w:basedOn w:val="Absatzstandardschriftart"/>
+  <w:style w:type="character" w:customStyle="1" w:styleId="KopfzeileZchn">
+    <w:name w:val="Kopfzeile Zchn"/>
+    <w:basedOn w:val="Absatz-Standardschriftart"/>
     <w:link w:val="Kopfzeile"/>
     <w:rsid w:val="00D30770"/>
     <w:rPr>
@@ -4503,7 +4556,7 @@
   <w:style w:type="paragraph" w:styleId="Fuzeile">
     <w:name w:val="footer"/>
     <w:basedOn w:val="Standard"/>
-    <w:link w:val="FuzeileZeichen"/>
+    <w:link w:val="FuzeileZchn"/>
     <w:unhideWhenUsed/>
     <w:rsid w:val="00D30770"/>
     <w:pPr>
@@ -4513,9 +4566,9 @@
       </w:tabs>
     </w:pPr>
   </w:style>
-  <w:style w:type="character" w:customStyle="1" w:styleId="FuzeileZeichen">
-    <w:name w:val="Fußzeile Zeichen"/>
-    <w:basedOn w:val="Absatzstandardschriftart"/>
+  <w:style w:type="character" w:customStyle="1" w:styleId="FuzeileZchn">
+    <w:name w:val="Fußzeile Zchn"/>
+    <w:basedOn w:val="Absatz-Standardschriftart"/>
     <w:link w:val="Fuzeile"/>
     <w:rsid w:val="00D30770"/>
     <w:rPr>
@@ -4529,7 +4582,7 @@
   <w:style w:type="paragraph" w:styleId="Sprechblasentext">
     <w:name w:val="Balloon Text"/>
     <w:basedOn w:val="Standard"/>
-    <w:link w:val="SprechblasentextZeichen"/>
+    <w:link w:val="SprechblasentextZchn"/>
     <w:semiHidden/>
     <w:unhideWhenUsed/>
     <w:rsid w:val="00D30770"/>
@@ -4539,9 +4592,9 @@
       <w:szCs w:val="16"/>
     </w:rPr>
   </w:style>
-  <w:style w:type="character" w:customStyle="1" w:styleId="SprechblasentextZeichen">
-    <w:name w:val="Sprechblasentext Zeichen"/>
-    <w:basedOn w:val="Absatzstandardschriftart"/>
+  <w:style w:type="character" w:customStyle="1" w:styleId="SprechblasentextZchn">
+    <w:name w:val="Sprechblasentext Zchn"/>
+    <w:basedOn w:val="Absatz-Standardschriftart"/>
     <w:link w:val="Sprechblasentext"/>
     <w:semiHidden/>
     <w:rsid w:val="00D30770"/>
@@ -4556,7 +4609,7 @@
   </w:style>
   <w:style w:type="character" w:styleId="Platzhaltertext">
     <w:name w:val="Placeholder Text"/>
-    <w:basedOn w:val="Absatzstandardschriftart"/>
+    <w:basedOn w:val="Absatz-Standardschriftart"/>
     <w:uiPriority w:val="99"/>
     <w:unhideWhenUsed/>
     <w:rsid w:val="00D30770"/>
@@ -4568,7 +4621,7 @@
     <w:name w:val="Title"/>
     <w:basedOn w:val="Standard"/>
     <w:next w:val="Standard"/>
-    <w:link w:val="TitelZeichen"/>
+    <w:link w:val="TitelZchn"/>
     <w:qFormat/>
     <w:rsid w:val="00434BFD"/>
     <w:pPr>
@@ -4585,9 +4638,9 @@
       <w:szCs w:val="52"/>
     </w:rPr>
   </w:style>
-  <w:style w:type="character" w:customStyle="1" w:styleId="TitelZeichen">
-    <w:name w:val="Titel Zeichen"/>
-    <w:basedOn w:val="Absatzstandardschriftart"/>
+  <w:style w:type="character" w:customStyle="1" w:styleId="TitelZchn">
+    <w:name w:val="Titel Zchn"/>
+    <w:basedOn w:val="Absatz-Standardschriftart"/>
     <w:link w:val="Titel"/>
     <w:rsid w:val="00434BFD"/>
     <w:rPr>
@@ -4602,9 +4655,9 @@
       <w:lang w:eastAsia="de-DE"/>
     </w:rPr>
   </w:style>
-  <w:style w:type="character" w:customStyle="1" w:styleId="berschrift4Zeichen">
-    <w:name w:val="Überschrift 4 Zeichen"/>
-    <w:basedOn w:val="Absatzstandardschriftart"/>
+  <w:style w:type="character" w:customStyle="1" w:styleId="berschrift4Zchn">
+    <w:name w:val="Überschrift 4 Zchn"/>
+    <w:basedOn w:val="Absatz-Standardschriftart"/>
     <w:link w:val="berschrift4"/>
     <w:semiHidden/>
     <w:rsid w:val="00434BFD"/>
@@ -4617,9 +4670,9 @@
       <w:lang w:eastAsia="de-DE"/>
     </w:rPr>
   </w:style>
-  <w:style w:type="character" w:customStyle="1" w:styleId="berschrift5Zeichen">
-    <w:name w:val="Überschrift 5 Zeichen"/>
-    <w:basedOn w:val="Absatzstandardschriftart"/>
+  <w:style w:type="character" w:customStyle="1" w:styleId="berschrift5Zchn">
+    <w:name w:val="Überschrift 5 Zchn"/>
+    <w:basedOn w:val="Absatz-Standardschriftart"/>
     <w:link w:val="berschrift5"/>
     <w:semiHidden/>
     <w:rsid w:val="00434BFD"/>
@@ -4632,9 +4685,9 @@
       <w:lang w:eastAsia="de-DE"/>
     </w:rPr>
   </w:style>
-  <w:style w:type="character" w:customStyle="1" w:styleId="berschrift6Zeichen">
-    <w:name w:val="Überschrift 6 Zeichen"/>
-    <w:basedOn w:val="Absatzstandardschriftart"/>
+  <w:style w:type="character" w:customStyle="1" w:styleId="berschrift6Zchn">
+    <w:name w:val="Überschrift 6 Zchn"/>
+    <w:basedOn w:val="Absatz-Standardschriftart"/>
     <w:link w:val="berschrift6"/>
     <w:semiHidden/>
     <w:rsid w:val="00434BFD"/>
@@ -4647,9 +4700,9 @@
       <w:lang w:eastAsia="de-DE"/>
     </w:rPr>
   </w:style>
-  <w:style w:type="character" w:customStyle="1" w:styleId="berschrift7Zeichen">
-    <w:name w:val="Überschrift 7 Zeichen"/>
-    <w:basedOn w:val="Absatzstandardschriftart"/>
+  <w:style w:type="character" w:customStyle="1" w:styleId="berschrift7Zchn">
+    <w:name w:val="Überschrift 7 Zchn"/>
+    <w:basedOn w:val="Absatz-Standardschriftart"/>
     <w:link w:val="berschrift7"/>
     <w:semiHidden/>
     <w:rsid w:val="00434BFD"/>
@@ -4662,9 +4715,9 @@
       <w:lang w:eastAsia="de-DE"/>
     </w:rPr>
   </w:style>
-  <w:style w:type="character" w:customStyle="1" w:styleId="berschrift8Zeichen">
-    <w:name w:val="Überschrift 8 Zeichen"/>
-    <w:basedOn w:val="Absatzstandardschriftart"/>
+  <w:style w:type="character" w:customStyle="1" w:styleId="berschrift8Zchn">
+    <w:name w:val="Überschrift 8 Zchn"/>
+    <w:basedOn w:val="Absatz-Standardschriftart"/>
     <w:link w:val="berschrift8"/>
     <w:semiHidden/>
     <w:rsid w:val="00434BFD"/>
@@ -4676,9 +4729,9 @@
       <w:lang w:eastAsia="de-DE"/>
     </w:rPr>
   </w:style>
-  <w:style w:type="character" w:customStyle="1" w:styleId="berschrift9Zeichen">
-    <w:name w:val="Überschrift 9 Zeichen"/>
-    <w:basedOn w:val="Absatzstandardschriftart"/>
+  <w:style w:type="character" w:customStyle="1" w:styleId="berschrift9Zchn">
+    <w:name w:val="Überschrift 9 Zchn"/>
+    <w:basedOn w:val="Absatz-Standardschriftart"/>
     <w:link w:val="berschrift9"/>
     <w:semiHidden/>
     <w:rsid w:val="00434BFD"/>
@@ -4749,9 +4802,9 @@
       <w:ind w:left="200"/>
     </w:pPr>
   </w:style>
-  <w:style w:type="character" w:styleId="Link">
+  <w:style w:type="character" w:styleId="Hyperlink">
     <w:name w:val="Hyperlink"/>
-    <w:basedOn w:val="Absatzstandardschriftart"/>
+    <w:basedOn w:val="Absatz-Standardschriftart"/>
     <w:uiPriority w:val="99"/>
     <w:unhideWhenUsed/>
     <w:rsid w:val="006B50DF"/>
@@ -4786,7 +4839,7 @@
 </file>
 
 <file path=word/stylesWithEffects.xml><?xml version="1.0" encoding="utf-8"?>
-<w:styles xmlns:wpc="http://schemas.microsoft.com/office/word/2010/wordprocessingCanvas" xmlns:mo="http://schemas.microsoft.com/office/mac/office/2008/main" xmlns:mc="http://schemas.openxmlformats.org/markup-compatibility/2006" xmlns:mv="urn:schemas-microsoft-com:mac:vml" xmlns:o="urn:schemas-microsoft-com:office:office" xmlns:r="http://schemas.openxmlformats.org/officeDocument/2006/relationships" xmlns:m="http://schemas.openxmlformats.org/officeDocument/2006/math" xmlns:v="urn:schemas-microsoft-com:vml" xmlns:wp14="http://schemas.microsoft.com/office/word/2010/wordprocessingDrawing" xmlns:wp="http://schemas.openxmlformats.org/drawingml/2006/wordprocessingDrawing" xmlns:w10="urn:schemas-microsoft-com:office:word" xmlns:w="http://schemas.openxmlformats.org/wordprocessingml/2006/main" xmlns:w14="http://schemas.microsoft.com/office/word/2010/wordml" xmlns:wpg="http://schemas.microsoft.com/office/word/2010/wordprocessingGroup" xmlns:wpi="http://schemas.microsoft.com/office/word/2010/wordprocessingInk" xmlns:wne="http://schemas.microsoft.com/office/word/2006/wordml" xmlns:wps="http://schemas.microsoft.com/office/word/2010/wordprocessingShape" mc:Ignorable="w14 wp14">
+<w:styles xmlns:wpc="http://schemas.microsoft.com/office/word/2010/wordprocessingCanvas" xmlns:mc="http://schemas.openxmlformats.org/markup-compatibility/2006" xmlns:o="urn:schemas-microsoft-com:office:office" xmlns:r="http://schemas.openxmlformats.org/officeDocument/2006/relationships" xmlns:m="http://schemas.openxmlformats.org/officeDocument/2006/math" xmlns:v="urn:schemas-microsoft-com:vml" xmlns:wp14="http://schemas.microsoft.com/office/word/2010/wordprocessingDrawing" xmlns:wp="http://schemas.openxmlformats.org/drawingml/2006/wordprocessingDrawing" xmlns:w10="urn:schemas-microsoft-com:office:word" xmlns:w="http://schemas.openxmlformats.org/wordprocessingml/2006/main" xmlns:w14="http://schemas.microsoft.com/office/word/2010/wordml" xmlns:wpg="http://schemas.microsoft.com/office/word/2010/wordprocessingGroup" xmlns:wpi="http://schemas.microsoft.com/office/word/2010/wordprocessingInk" xmlns:wne="http://schemas.microsoft.com/office/word/2006/wordml" xmlns:wps="http://schemas.microsoft.com/office/word/2010/wordprocessingShape" mc:Ignorable="w14 wp14">
   <w:docDefaults>
     <w:rPrDefault>
       <w:rPr>
@@ -4796,7 +4849,7 @@
     </w:rPrDefault>
     <w:pPrDefault/>
   </w:docDefaults>
-  <w:latentStyles w:defLockedState="0" w:defUIPriority="0" w:defSemiHidden="0" w:defUnhideWhenUsed="0" w:defQFormat="0" w:count="276">
+  <w:latentStyles w:defLockedState="0" w:defUIPriority="0" w:defSemiHidden="0" w:defUnhideWhenUsed="0" w:defQFormat="0" w:count="267">
     <w:lsdException w:name="Normal" w:qFormat="1"/>
     <w:lsdException w:name="heading 1" w:qFormat="1"/>
     <w:lsdException w:name="heading 2" w:qFormat="1"/>
@@ -5077,7 +5130,7 @@
     <w:aliases w:val="Ü3"/>
     <w:basedOn w:val="Standard"/>
     <w:next w:val="Standard"/>
-    <w:link w:val="berschrift3Zeichen"/>
+    <w:link w:val="berschrift3Zchn"/>
     <w:qFormat/>
     <w:rsid w:val="00434BFD"/>
     <w:pPr>
@@ -5099,7 +5152,7 @@
     <w:name w:val="heading 4"/>
     <w:basedOn w:val="Standard"/>
     <w:next w:val="Standard"/>
-    <w:link w:val="berschrift4Zeichen"/>
+    <w:link w:val="berschrift4Zchn"/>
     <w:semiHidden/>
     <w:unhideWhenUsed/>
     <w:qFormat/>
@@ -5127,7 +5180,7 @@
     <w:name w:val="heading 5"/>
     <w:basedOn w:val="Standard"/>
     <w:next w:val="Standard"/>
-    <w:link w:val="berschrift5Zeichen"/>
+    <w:link w:val="berschrift5Zchn"/>
     <w:semiHidden/>
     <w:unhideWhenUsed/>
     <w:qFormat/>
@@ -5151,7 +5204,7 @@
     <w:name w:val="heading 6"/>
     <w:basedOn w:val="Standard"/>
     <w:next w:val="Standard"/>
-    <w:link w:val="berschrift6Zeichen"/>
+    <w:link w:val="berschrift6Zchn"/>
     <w:semiHidden/>
     <w:unhideWhenUsed/>
     <w:qFormat/>
@@ -5177,7 +5230,7 @@
     <w:name w:val="heading 7"/>
     <w:basedOn w:val="Standard"/>
     <w:next w:val="Standard"/>
-    <w:link w:val="berschrift7Zeichen"/>
+    <w:link w:val="berschrift7Zchn"/>
     <w:semiHidden/>
     <w:unhideWhenUsed/>
     <w:qFormat/>
@@ -5203,7 +5256,7 @@
     <w:name w:val="heading 8"/>
     <w:basedOn w:val="Standard"/>
     <w:next w:val="Standard"/>
-    <w:link w:val="berschrift8Zeichen"/>
+    <w:link w:val="berschrift8Zchn"/>
     <w:semiHidden/>
     <w:unhideWhenUsed/>
     <w:qFormat/>
@@ -5228,7 +5281,7 @@
     <w:name w:val="heading 9"/>
     <w:basedOn w:val="Standard"/>
     <w:next w:val="Standard"/>
-    <w:link w:val="berschrift9Zeichen"/>
+    <w:link w:val="berschrift9Zchn"/>
     <w:semiHidden/>
     <w:unhideWhenUsed/>
     <w:qFormat/>
@@ -5251,7 +5304,7 @@
       <w:szCs w:val="20"/>
     </w:rPr>
   </w:style>
-  <w:style w:type="character" w:default="1" w:styleId="Absatzstandardschriftart">
+  <w:style w:type="character" w:default="1" w:styleId="Absatz-Standardschriftart">
     <w:name w:val="Default Paragraph Font"/>
     <w:uiPriority w:val="1"/>
     <w:semiHidden/>
@@ -5278,10 +5331,10 @@
     <w:semiHidden/>
     <w:unhideWhenUsed/>
   </w:style>
-  <w:style w:type="character" w:customStyle="1" w:styleId="berschrift3Zeichen">
-    <w:name w:val="Überschrift 3 Zeichen"/>
-    <w:aliases w:val="Ü3 Zeichen"/>
-    <w:basedOn w:val="Absatzstandardschriftart"/>
+  <w:style w:type="character" w:customStyle="1" w:styleId="berschrift3Zchn">
+    <w:name w:val="Überschrift 3 Zchn"/>
+    <w:aliases w:val="Ü3 Zchn"/>
+    <w:basedOn w:val="Absatz-Standardschriftart"/>
     <w:link w:val="berschrift3"/>
     <w:rsid w:val="00434BFD"/>
     <w:rPr>
@@ -5295,7 +5348,7 @@
   <w:style w:type="paragraph" w:styleId="Kopfzeile">
     <w:name w:val="header"/>
     <w:basedOn w:val="Standard"/>
-    <w:link w:val="KopfzeileZeichen"/>
+    <w:link w:val="KopfzeileZchn"/>
     <w:unhideWhenUsed/>
     <w:rsid w:val="00D30770"/>
     <w:pPr>
@@ -5305,9 +5358,9 @@
       </w:tabs>
     </w:pPr>
   </w:style>
-  <w:style w:type="character" w:customStyle="1" w:styleId="KopfzeileZeichen">
-    <w:name w:val="Kopfzeile Zeichen"/>
-    <w:basedOn w:val="Absatzstandardschriftart"/>
+  <w:style w:type="character" w:customStyle="1" w:styleId="KopfzeileZchn">
+    <w:name w:val="Kopfzeile Zchn"/>
+    <w:basedOn w:val="Absatz-Standardschriftart"/>
     <w:link w:val="Kopfzeile"/>
     <w:rsid w:val="00D30770"/>
     <w:rPr>
@@ -5321,7 +5374,7 @@
   <w:style w:type="paragraph" w:styleId="Fuzeile">
     <w:name w:val="footer"/>
     <w:basedOn w:val="Standard"/>
-    <w:link w:val="FuzeileZeichen"/>
+    <w:link w:val="FuzeileZchn"/>
     <w:unhideWhenUsed/>
     <w:rsid w:val="00D30770"/>
     <w:pPr>
@@ -5331,9 +5384,9 @@
       </w:tabs>
     </w:pPr>
   </w:style>
-  <w:style w:type="character" w:customStyle="1" w:styleId="FuzeileZeichen">
-    <w:name w:val="Fußzeile Zeichen"/>
-    <w:basedOn w:val="Absatzstandardschriftart"/>
+  <w:style w:type="character" w:customStyle="1" w:styleId="FuzeileZchn">
+    <w:name w:val="Fußzeile Zchn"/>
+    <w:basedOn w:val="Absatz-Standardschriftart"/>
     <w:link w:val="Fuzeile"/>
     <w:rsid w:val="00D30770"/>
     <w:rPr>
@@ -5347,7 +5400,7 @@
   <w:style w:type="paragraph" w:styleId="Sprechblasentext">
     <w:name w:val="Balloon Text"/>
     <w:basedOn w:val="Standard"/>
-    <w:link w:val="SprechblasentextZeichen"/>
+    <w:link w:val="SprechblasentextZchn"/>
     <w:semiHidden/>
     <w:unhideWhenUsed/>
     <w:rsid w:val="00D30770"/>
@@ -5357,9 +5410,9 @@
       <w:szCs w:val="16"/>
     </w:rPr>
   </w:style>
-  <w:style w:type="character" w:customStyle="1" w:styleId="SprechblasentextZeichen">
-    <w:name w:val="Sprechblasentext Zeichen"/>
-    <w:basedOn w:val="Absatzstandardschriftart"/>
+  <w:style w:type="character" w:customStyle="1" w:styleId="SprechblasentextZchn">
+    <w:name w:val="Sprechblasentext Zchn"/>
+    <w:basedOn w:val="Absatz-Standardschriftart"/>
     <w:link w:val="Sprechblasentext"/>
     <w:semiHidden/>
     <w:rsid w:val="00D30770"/>
@@ -5374,7 +5427,7 @@
   </w:style>
   <w:style w:type="character" w:styleId="Platzhaltertext">
     <w:name w:val="Placeholder Text"/>
-    <w:basedOn w:val="Absatzstandardschriftart"/>
+    <w:basedOn w:val="Absatz-Standardschriftart"/>
     <w:uiPriority w:val="99"/>
     <w:unhideWhenUsed/>
     <w:rsid w:val="00D30770"/>
@@ -5386,7 +5439,7 @@
     <w:name w:val="Title"/>
     <w:basedOn w:val="Standard"/>
     <w:next w:val="Standard"/>
-    <w:link w:val="TitelZeichen"/>
+    <w:link w:val="TitelZchn"/>
     <w:qFormat/>
     <w:rsid w:val="00434BFD"/>
     <w:pPr>
@@ -5403,9 +5456,9 @@
       <w:szCs w:val="52"/>
     </w:rPr>
   </w:style>
-  <w:style w:type="character" w:customStyle="1" w:styleId="TitelZeichen">
-    <w:name w:val="Titel Zeichen"/>
-    <w:basedOn w:val="Absatzstandardschriftart"/>
+  <w:style w:type="character" w:customStyle="1" w:styleId="TitelZchn">
+    <w:name w:val="Titel Zchn"/>
+    <w:basedOn w:val="Absatz-Standardschriftart"/>
     <w:link w:val="Titel"/>
     <w:rsid w:val="00434BFD"/>
     <w:rPr>
@@ -5420,9 +5473,9 @@
       <w:lang w:eastAsia="de-DE"/>
     </w:rPr>
   </w:style>
-  <w:style w:type="character" w:customStyle="1" w:styleId="berschrift4Zeichen">
-    <w:name w:val="Überschrift 4 Zeichen"/>
-    <w:basedOn w:val="Absatzstandardschriftart"/>
+  <w:style w:type="character" w:customStyle="1" w:styleId="berschrift4Zchn">
+    <w:name w:val="Überschrift 4 Zchn"/>
+    <w:basedOn w:val="Absatz-Standardschriftart"/>
     <w:link w:val="berschrift4"/>
     <w:semiHidden/>
     <w:rsid w:val="00434BFD"/>
@@ -5435,9 +5488,9 @@
       <w:lang w:eastAsia="de-DE"/>
     </w:rPr>
   </w:style>
-  <w:style w:type="character" w:customStyle="1" w:styleId="berschrift5Zeichen">
-    <w:name w:val="Überschrift 5 Zeichen"/>
-    <w:basedOn w:val="Absatzstandardschriftart"/>
+  <w:style w:type="character" w:customStyle="1" w:styleId="berschrift5Zchn">
+    <w:name w:val="Überschrift 5 Zchn"/>
+    <w:basedOn w:val="Absatz-Standardschriftart"/>
     <w:link w:val="berschrift5"/>
     <w:semiHidden/>
     <w:rsid w:val="00434BFD"/>
@@ -5450,9 +5503,9 @@
       <w:lang w:eastAsia="de-DE"/>
     </w:rPr>
   </w:style>
-  <w:style w:type="character" w:customStyle="1" w:styleId="berschrift6Zeichen">
-    <w:name w:val="Überschrift 6 Zeichen"/>
-    <w:basedOn w:val="Absatzstandardschriftart"/>
+  <w:style w:type="character" w:customStyle="1" w:styleId="berschrift6Zchn">
+    <w:name w:val="Überschrift 6 Zchn"/>
+    <w:basedOn w:val="Absatz-Standardschriftart"/>
     <w:link w:val="berschrift6"/>
     <w:semiHidden/>
     <w:rsid w:val="00434BFD"/>
@@ -5465,9 +5518,9 @@
       <w:lang w:eastAsia="de-DE"/>
     </w:rPr>
   </w:style>
-  <w:style w:type="character" w:customStyle="1" w:styleId="berschrift7Zeichen">
-    <w:name w:val="Überschrift 7 Zeichen"/>
-    <w:basedOn w:val="Absatzstandardschriftart"/>
+  <w:style w:type="character" w:customStyle="1" w:styleId="berschrift7Zchn">
+    <w:name w:val="Überschrift 7 Zchn"/>
+    <w:basedOn w:val="Absatz-Standardschriftart"/>
     <w:link w:val="berschrift7"/>
     <w:semiHidden/>
     <w:rsid w:val="00434BFD"/>
@@ -5480,9 +5533,9 @@
       <w:lang w:eastAsia="de-DE"/>
     </w:rPr>
   </w:style>
-  <w:style w:type="character" w:customStyle="1" w:styleId="berschrift8Zeichen">
-    <w:name w:val="Überschrift 8 Zeichen"/>
-    <w:basedOn w:val="Absatzstandardschriftart"/>
+  <w:style w:type="character" w:customStyle="1" w:styleId="berschrift8Zchn">
+    <w:name w:val="Überschrift 8 Zchn"/>
+    <w:basedOn w:val="Absatz-Standardschriftart"/>
     <w:link w:val="berschrift8"/>
     <w:semiHidden/>
     <w:rsid w:val="00434BFD"/>
@@ -5494,9 +5547,9 @@
       <w:lang w:eastAsia="de-DE"/>
     </w:rPr>
   </w:style>
-  <w:style w:type="character" w:customStyle="1" w:styleId="berschrift9Zeichen">
-    <w:name w:val="Überschrift 9 Zeichen"/>
-    <w:basedOn w:val="Absatzstandardschriftart"/>
+  <w:style w:type="character" w:customStyle="1" w:styleId="berschrift9Zchn">
+    <w:name w:val="Überschrift 9 Zchn"/>
+    <w:basedOn w:val="Absatz-Standardschriftart"/>
     <w:link w:val="berschrift9"/>
     <w:semiHidden/>
     <w:rsid w:val="00434BFD"/>
@@ -5567,9 +5620,9 @@
       <w:ind w:left="200"/>
     </w:pPr>
   </w:style>
-  <w:style w:type="character" w:styleId="Link">
+  <w:style w:type="character" w:styleId="Hyperlink">
     <w:name w:val="Hyperlink"/>
-    <w:basedOn w:val="Absatzstandardschriftart"/>
+    <w:basedOn w:val="Absatz-Standardschriftart"/>
     <w:uiPriority w:val="99"/>
     <w:unhideWhenUsed/>
     <w:rsid w:val="006B50DF"/>
@@ -5891,7 +5944,7 @@
 </file>
 
 <file path=customXml/itemProps1.xml><?xml version="1.0" encoding="utf-8"?>
-<ds:datastoreItem xmlns:ds="http://schemas.openxmlformats.org/officeDocument/2006/customXml" ds:itemID="{15EBB0C3-B7A5-3342-82FC-EF4BDB6F61C4}">
+<ds:datastoreItem xmlns:ds="http://schemas.openxmlformats.org/officeDocument/2006/customXml" ds:itemID="{9ABF402F-EC62-44E1-BB07-DBB3A86A0D58}">
   <ds:schemaRefs>
     <ds:schemaRef ds:uri="http://schemas.openxmlformats.org/officeDocument/2006/bibliography"/>
   </ds:schemaRefs>

</xml_diff>